<commit_message>
added Network 3,4 tasks
</commit_message>
<xml_diff>
--- a/Network/1/1_Гоголев_ИВТ_222_СЕТИ.docx
+++ b/Network/1/1_Гоголев_ИВТ_222_СЕТИ.docx
@@ -233,17 +233,61 @@
         <w:ind w:left="1095" w:right="922" w:firstLine="0"/>
         <w:jc w:val="center"/>
         <w:rPr>
-          <w:lang w:val="ru-RU"/>
-        </w:rPr>
-      </w:pPr>
-      <w:r>
-        <w:rPr>
           <w:b/>
           <w:sz w:val="28"/>
           <w:lang w:val="ru-RU"/>
         </w:rPr>
-        <w:t xml:space="preserve">«Распределение мощности по каналу передачи данных» </w:t>
-      </w:r>
+      </w:pPr>
+      <w:r>
+        <w:rPr>
+          <w:b/>
+          <w:sz w:val="28"/>
+          <w:lang w:val="ru-RU"/>
+        </w:rPr>
+        <w:t>«</w:t>
+      </w:r>
+      <w:r>
+        <w:rPr>
+          <w:b/>
+          <w:sz w:val="28"/>
+          <w:lang w:val="ru-RU"/>
+        </w:rPr>
+        <w:t>РАСПРЕДЕЛЕНИЕ МОЩНОСТИ ПО КАНАЛУ ПЕРЕДАЧИ ДАН</w:t>
+      </w:r>
+      <w:r>
+        <w:rPr>
+          <w:b/>
+          <w:sz w:val="28"/>
+          <w:lang w:val="ru-RU"/>
+        </w:rPr>
+        <w:t>Н</w:t>
+      </w:r>
+      <w:r>
+        <w:rPr>
+          <w:b/>
+          <w:sz w:val="28"/>
+          <w:lang w:val="ru-RU"/>
+        </w:rPr>
+        <w:t>ЫХ</w:t>
+      </w:r>
+      <w:r>
+        <w:rPr>
+          <w:b/>
+          <w:sz w:val="28"/>
+          <w:lang w:val="ru-RU"/>
+        </w:rPr>
+        <w:t xml:space="preserve">» </w:t>
+      </w:r>
+    </w:p>
+    <w:p>
+      <w:pPr>
+        <w:spacing w:after="0" w:line="279" w:lineRule="auto"/>
+        <w:ind w:left="1095" w:right="922" w:firstLine="0"/>
+        <w:jc w:val="center"/>
+        <w:rPr>
+          <w:lang w:val="ru-RU"/>
+        </w:rPr>
+      </w:pPr>
       <w:r>
         <w:rPr>
           <w:sz w:val="28"/>
@@ -399,7 +443,7 @@
           <w:sz w:val="22"/>
           <w:lang w:val="ru-RU"/>
         </w:rPr>
-        <w:t xml:space="preserve">                        </w:t>
+        <w:t xml:space="preserve">                      </w:t>
       </w:r>
       <w:r>
         <w:rPr>
@@ -444,6 +488,13 @@
         </w:rPr>
         <w:t>Гоголев В. Г</w:t>
       </w:r>
+      <w:r>
+        <w:rPr>
+          <w:sz w:val="28"/>
+          <w:lang w:val="ru-RU"/>
+        </w:rPr>
+        <w:t>.</w:t>
+      </w:r>
     </w:p>
     <w:p>
       <w:pPr>
@@ -504,7 +555,7 @@
           <w:sz w:val="28"/>
           <w:lang w:val="ru-RU"/>
         </w:rPr>
-        <w:t xml:space="preserve">Таран Е.П. </w:t>
+        <w:t>Комар А. А.</w:t>
       </w:r>
     </w:p>
     <w:p>
@@ -696,24 +747,6 @@
     </w:p>
     <w:p>
       <w:pPr>
-        <w:spacing w:after="160" w:line="259" w:lineRule="auto"/>
-        <w:ind w:left="0" w:firstLine="0"/>
-        <w:jc w:val="left"/>
-        <w:rPr>
-          <w:sz w:val="28"/>
-          <w:lang w:val="ru-RU"/>
-        </w:rPr>
-      </w:pPr>
-      <w:r>
-        <w:rPr>
-          <w:sz w:val="28"/>
-          <w:lang w:val="ru-RU"/>
-        </w:rPr>
-        <w:br w:type="page"/>
-      </w:r>
-    </w:p>
-    <w:p>
-      <w:pPr>
         <w:spacing w:line="360" w:lineRule="auto"/>
         <w:ind w:firstLine="608"/>
         <w:rPr>
@@ -819,7 +852,6 @@
         </w:rPr>
         <w:t>(</w:t>
       </w:r>
-      <w:proofErr w:type="spellStart"/>
       <w:r>
         <w:rPr>
           <w:sz w:val="28"/>
@@ -828,7 +860,6 @@
         </w:rPr>
         <w:t>вх</w:t>
       </w:r>
-      <w:proofErr w:type="spellEnd"/>
       <w:r>
         <w:rPr>
           <w:sz w:val="28"/>
@@ -965,7 +996,6 @@
         </w:rPr>
         <w:t>(</w:t>
       </w:r>
-      <w:proofErr w:type="spellStart"/>
       <w:r>
         <w:rPr>
           <w:sz w:val="28"/>
@@ -974,7 +1004,6 @@
         </w:rPr>
         <w:t>вых</w:t>
       </w:r>
-      <w:proofErr w:type="spellEnd"/>
       <w:r>
         <w:rPr>
           <w:sz w:val="28"/>
@@ -1238,7 +1267,6 @@
         </w:rPr>
         <w:t>(</w:t>
       </w:r>
-      <w:proofErr w:type="spellStart"/>
       <w:r>
         <w:rPr>
           <w:sz w:val="28"/>
@@ -1247,7 +1275,6 @@
         </w:rPr>
         <w:t>прi</w:t>
       </w:r>
-      <w:proofErr w:type="spellEnd"/>
       <w:r>
         <w:rPr>
           <w:sz w:val="28"/>
@@ -1425,7 +1452,6 @@
         </w:rPr>
         <w:t>(</w:t>
       </w:r>
-      <w:proofErr w:type="spellStart"/>
       <w:r>
         <w:rPr>
           <w:sz w:val="28"/>
@@ -1434,7 +1460,6 @@
         </w:rPr>
         <w:t>пр</w:t>
       </w:r>
-      <w:proofErr w:type="spellEnd"/>
       <w:r>
         <w:rPr>
           <w:sz w:val="28"/>
@@ -2199,7 +2224,6 @@
           <w:lang w:val="ru-RU" w:eastAsia="ru-RU"/>
         </w:rPr>
       </w:pPr>
-      <w:proofErr w:type="spellStart"/>
       <w:r>
         <w:rPr>
           <w:rFonts w:ascii="Consolas" w:hAnsi="Consolas"/>
@@ -2209,17 +2233,15 @@
         </w:rPr>
         <w:t>import</w:t>
       </w:r>
-      <w:proofErr w:type="spellEnd"/>
-      <w:r>
-        <w:rPr>
-          <w:rFonts w:ascii="Consolas" w:hAnsi="Consolas"/>
-          <w:color w:val="CCCCCC"/>
-          <w:szCs w:val="24"/>
-          <w:lang w:val="ru-RU" w:eastAsia="ru-RU"/>
-        </w:rPr>
-        <w:t xml:space="preserve"> </w:t>
-      </w:r>
-      <w:proofErr w:type="spellStart"/>
+      <w:r>
+        <w:rPr>
+          <w:rFonts w:ascii="Consolas" w:hAnsi="Consolas"/>
+          <w:color w:val="CCCCCC"/>
+          <w:szCs w:val="24"/>
+          <w:lang w:val="ru-RU" w:eastAsia="ru-RU"/>
+        </w:rPr>
+        <w:t xml:space="preserve"> </w:t>
+      </w:r>
       <w:r>
         <w:rPr>
           <w:rFonts w:ascii="Consolas" w:hAnsi="Consolas"/>
@@ -2229,7 +2251,6 @@
         </w:rPr>
         <w:t>math</w:t>
       </w:r>
-      <w:proofErr w:type="spellEnd"/>
     </w:p>
     <w:p>
       <w:pPr>
@@ -2281,7 +2302,6 @@
           <w:lang w:val="ru-RU" w:eastAsia="ru-RU"/>
         </w:rPr>
       </w:pPr>
-      <w:proofErr w:type="spellStart"/>
       <w:r>
         <w:rPr>
           <w:rFonts w:ascii="Consolas" w:hAnsi="Consolas"/>
@@ -2291,7 +2311,6 @@
         </w:rPr>
         <w:t>p_vh</w:t>
       </w:r>
-      <w:proofErr w:type="spellEnd"/>
       <w:r>
         <w:rPr>
           <w:rFonts w:ascii="Consolas" w:hAnsi="Consolas"/>
@@ -2328,7 +2347,6 @@
         </w:rPr>
         <w:t>-</w:t>
       </w:r>
-      <w:proofErr w:type="gramStart"/>
       <w:r>
         <w:rPr>
           <w:rFonts w:ascii="Consolas" w:hAnsi="Consolas"/>
@@ -2354,17 +2372,7 @@
           <w:szCs w:val="24"/>
           <w:lang w:val="ru-RU" w:eastAsia="ru-RU"/>
         </w:rPr>
-        <w:t>#</w:t>
-      </w:r>
-      <w:proofErr w:type="gramEnd"/>
-      <w:r>
-        <w:rPr>
-          <w:rFonts w:ascii="Consolas" w:hAnsi="Consolas"/>
-          <w:color w:val="6A9955"/>
-          <w:szCs w:val="24"/>
-          <w:lang w:val="ru-RU" w:eastAsia="ru-RU"/>
-        </w:rPr>
-        <w:t xml:space="preserve"> дБ, уровень мощности на входе передатчика</w:t>
+        <w:t># дБ, уровень мощности на входе передатчика</w:t>
       </w:r>
     </w:p>
     <w:p>
@@ -2380,7 +2388,6 @@
           <w:lang w:val="ru-RU" w:eastAsia="ru-RU"/>
         </w:rPr>
       </w:pPr>
-      <w:proofErr w:type="spellStart"/>
       <w:r>
         <w:rPr>
           <w:rFonts w:ascii="Consolas" w:hAnsi="Consolas"/>
@@ -2390,7 +2397,6 @@
         </w:rPr>
         <w:t>S_per</w:t>
       </w:r>
-      <w:proofErr w:type="spellEnd"/>
       <w:r>
         <w:rPr>
           <w:rFonts w:ascii="Consolas" w:hAnsi="Consolas"/>
@@ -2418,7 +2424,6 @@
         </w:rPr>
         <w:t xml:space="preserve"> </w:t>
       </w:r>
-      <w:proofErr w:type="gramStart"/>
       <w:r>
         <w:rPr>
           <w:rFonts w:ascii="Consolas" w:hAnsi="Consolas"/>
@@ -2444,17 +2449,7 @@
           <w:szCs w:val="24"/>
           <w:lang w:val="ru-RU" w:eastAsia="ru-RU"/>
         </w:rPr>
-        <w:t>#</w:t>
-      </w:r>
-      <w:proofErr w:type="gramEnd"/>
-      <w:r>
-        <w:rPr>
-          <w:rFonts w:ascii="Consolas" w:hAnsi="Consolas"/>
-          <w:color w:val="6A9955"/>
-          <w:szCs w:val="24"/>
-          <w:lang w:val="ru-RU" w:eastAsia="ru-RU"/>
-        </w:rPr>
-        <w:t xml:space="preserve"> дБ, коэффициент усиления передатчика</w:t>
+        <w:t># дБ, коэффициент усиления передатчика</w:t>
       </w:r>
     </w:p>
     <w:p>
@@ -2506,7 +2501,6 @@
         </w:rPr>
         <w:t xml:space="preserve"> </w:t>
       </w:r>
-      <w:proofErr w:type="gramStart"/>
       <w:r>
         <w:rPr>
           <w:rFonts w:ascii="Consolas" w:hAnsi="Consolas"/>
@@ -2532,17 +2526,7 @@
           <w:szCs w:val="24"/>
           <w:lang w:val="ru-RU" w:eastAsia="ru-RU"/>
         </w:rPr>
-        <w:t>#</w:t>
-      </w:r>
-      <w:proofErr w:type="gramEnd"/>
-      <w:r>
-        <w:rPr>
-          <w:rFonts w:ascii="Consolas" w:hAnsi="Consolas"/>
-          <w:color w:val="6A9955"/>
-          <w:szCs w:val="24"/>
-          <w:lang w:val="ru-RU" w:eastAsia="ru-RU"/>
-        </w:rPr>
-        <w:t xml:space="preserve"> км, длина канала</w:t>
+        <w:t># км, длина канала</w:t>
       </w:r>
     </w:p>
     <w:p>
@@ -2594,7 +2578,6 @@
         </w:rPr>
         <w:t xml:space="preserve"> </w:t>
       </w:r>
-      <w:proofErr w:type="gramStart"/>
       <w:r>
         <w:rPr>
           <w:rFonts w:ascii="Consolas" w:hAnsi="Consolas"/>
@@ -2620,17 +2603,7 @@
           <w:szCs w:val="24"/>
           <w:lang w:val="ru-RU" w:eastAsia="ru-RU"/>
         </w:rPr>
-        <w:t>#</w:t>
-      </w:r>
-      <w:proofErr w:type="gramEnd"/>
-      <w:r>
-        <w:rPr>
-          <w:rFonts w:ascii="Consolas" w:hAnsi="Consolas"/>
-          <w:color w:val="6A9955"/>
-          <w:szCs w:val="24"/>
-          <w:lang w:val="ru-RU" w:eastAsia="ru-RU"/>
-        </w:rPr>
-        <w:t xml:space="preserve"> дБ/км, затухание на 1 километр дистанции</w:t>
+        <w:t># дБ/км, затухание на 1 километр дистанции</w:t>
       </w:r>
     </w:p>
     <w:p>
@@ -2682,7 +2655,6 @@
         </w:rPr>
         <w:t xml:space="preserve"> </w:t>
       </w:r>
-      <w:proofErr w:type="gramStart"/>
       <w:r>
         <w:rPr>
           <w:rFonts w:ascii="Consolas" w:hAnsi="Consolas"/>
@@ -2708,17 +2680,7 @@
           <w:szCs w:val="24"/>
           <w:lang w:val="ru-RU" w:eastAsia="ru-RU"/>
         </w:rPr>
-        <w:t>#</w:t>
-      </w:r>
-      <w:proofErr w:type="gramEnd"/>
-      <w:r>
-        <w:rPr>
-          <w:rFonts w:ascii="Consolas" w:hAnsi="Consolas"/>
-          <w:color w:val="6A9955"/>
-          <w:szCs w:val="24"/>
-          <w:lang w:val="ru-RU" w:eastAsia="ru-RU"/>
-        </w:rPr>
-        <w:t xml:space="preserve"> дБ, коэффициент усиления промежуточного усилителя</w:t>
+        <w:t># дБ, коэффициент усиления промежуточного усилителя</w:t>
       </w:r>
     </w:p>
     <w:p>
@@ -2734,7 +2696,6 @@
           <w:lang w:val="ru-RU" w:eastAsia="ru-RU"/>
         </w:rPr>
       </w:pPr>
-      <w:proofErr w:type="spellStart"/>
       <w:r>
         <w:rPr>
           <w:rFonts w:ascii="Consolas" w:hAnsi="Consolas"/>
@@ -2744,7 +2705,6 @@
         </w:rPr>
         <w:t>S_pr</w:t>
       </w:r>
-      <w:proofErr w:type="spellEnd"/>
       <w:r>
         <w:rPr>
           <w:rFonts w:ascii="Consolas" w:hAnsi="Consolas"/>
@@ -2772,7 +2732,6 @@
         </w:rPr>
         <w:t xml:space="preserve"> </w:t>
       </w:r>
-      <w:proofErr w:type="gramStart"/>
       <w:r>
         <w:rPr>
           <w:rFonts w:ascii="Consolas" w:hAnsi="Consolas"/>
@@ -2798,17 +2757,7 @@
           <w:szCs w:val="24"/>
           <w:lang w:val="ru-RU" w:eastAsia="ru-RU"/>
         </w:rPr>
-        <w:t>#</w:t>
-      </w:r>
-      <w:proofErr w:type="gramEnd"/>
-      <w:r>
-        <w:rPr>
-          <w:rFonts w:ascii="Consolas" w:hAnsi="Consolas"/>
-          <w:color w:val="6A9955"/>
-          <w:szCs w:val="24"/>
-          <w:lang w:val="ru-RU" w:eastAsia="ru-RU"/>
-        </w:rPr>
-        <w:t xml:space="preserve"> дБ, коэффициент усиления приемника</w:t>
+        <w:t># дБ, коэффициент усиления приемника</w:t>
       </w:r>
     </w:p>
     <w:p>
@@ -2824,7 +2773,6 @@
           <w:lang w:val="ru-RU" w:eastAsia="ru-RU"/>
         </w:rPr>
       </w:pPr>
-      <w:proofErr w:type="spellStart"/>
       <w:r>
         <w:rPr>
           <w:rFonts w:ascii="Consolas" w:hAnsi="Consolas"/>
@@ -2834,7 +2782,6 @@
         </w:rPr>
         <w:t>p_pom</w:t>
       </w:r>
-      <w:proofErr w:type="spellEnd"/>
       <w:r>
         <w:rPr>
           <w:rFonts w:ascii="Consolas" w:hAnsi="Consolas"/>
@@ -2871,7 +2818,6 @@
         </w:rPr>
         <w:t>-</w:t>
       </w:r>
-      <w:proofErr w:type="gramStart"/>
       <w:r>
         <w:rPr>
           <w:rFonts w:ascii="Consolas" w:hAnsi="Consolas"/>
@@ -2897,17 +2843,7 @@
           <w:szCs w:val="24"/>
           <w:lang w:val="ru-RU" w:eastAsia="ru-RU"/>
         </w:rPr>
-        <w:t>#</w:t>
-      </w:r>
-      <w:proofErr w:type="gramEnd"/>
-      <w:r>
-        <w:rPr>
-          <w:rFonts w:ascii="Consolas" w:hAnsi="Consolas"/>
-          <w:color w:val="6A9955"/>
-          <w:szCs w:val="24"/>
-          <w:lang w:val="ru-RU" w:eastAsia="ru-RU"/>
-        </w:rPr>
-        <w:t xml:space="preserve"> дБ, уровень помехи</w:t>
+        <w:t># дБ, уровень помехи</w:t>
       </w:r>
     </w:p>
     <w:p>
@@ -2959,7 +2895,6 @@
         </w:rPr>
         <w:t xml:space="preserve"> </w:t>
       </w:r>
-      <w:proofErr w:type="gramStart"/>
       <w:r>
         <w:rPr>
           <w:rFonts w:ascii="Consolas" w:hAnsi="Consolas"/>
@@ -2985,17 +2920,7 @@
           <w:szCs w:val="24"/>
           <w:lang w:val="ru-RU" w:eastAsia="ru-RU"/>
         </w:rPr>
-        <w:t>#</w:t>
-      </w:r>
-      <w:proofErr w:type="gramEnd"/>
-      <w:r>
-        <w:rPr>
-          <w:rFonts w:ascii="Consolas" w:hAnsi="Consolas"/>
-          <w:color w:val="6A9955"/>
-          <w:szCs w:val="24"/>
-          <w:lang w:val="ru-RU" w:eastAsia="ru-RU"/>
-        </w:rPr>
-        <w:t xml:space="preserve"> дБ, защищенность от помех</w:t>
+        <w:t># дБ, защищенность от помех</w:t>
       </w:r>
     </w:p>
     <w:p>
@@ -3011,7 +2936,6 @@
           <w:lang w:val="ru-RU" w:eastAsia="ru-RU"/>
         </w:rPr>
       </w:pPr>
-      <w:proofErr w:type="spellStart"/>
       <w:r>
         <w:rPr>
           <w:rFonts w:ascii="Consolas" w:hAnsi="Consolas"/>
@@ -3021,7 +2945,6 @@
         </w:rPr>
         <w:t>p_vyh</w:t>
       </w:r>
-      <w:proofErr w:type="spellEnd"/>
       <w:r>
         <w:rPr>
           <w:rFonts w:ascii="Consolas" w:hAnsi="Consolas"/>
@@ -3058,7 +2981,6 @@
         </w:rPr>
         <w:t>-</w:t>
       </w:r>
-      <w:proofErr w:type="gramStart"/>
       <w:r>
         <w:rPr>
           <w:rFonts w:ascii="Consolas" w:hAnsi="Consolas"/>
@@ -3084,17 +3006,7 @@
           <w:szCs w:val="24"/>
           <w:lang w:val="ru-RU" w:eastAsia="ru-RU"/>
         </w:rPr>
-        <w:t>#</w:t>
-      </w:r>
-      <w:proofErr w:type="gramEnd"/>
-      <w:r>
-        <w:rPr>
-          <w:rFonts w:ascii="Consolas" w:hAnsi="Consolas"/>
-          <w:color w:val="6A9955"/>
-          <w:szCs w:val="24"/>
-          <w:lang w:val="ru-RU" w:eastAsia="ru-RU"/>
-        </w:rPr>
-        <w:t xml:space="preserve"> дБ, уровень мощности на выходе канала</w:t>
+        <w:t># дБ, уровень мощности на выходе канала</w:t>
       </w:r>
     </w:p>
     <w:p>
@@ -3167,27 +3079,7 @@
           <w:szCs w:val="24"/>
           <w:lang w:eastAsia="ru-RU"/>
         </w:rPr>
-        <w:t>(</w:t>
-      </w:r>
-      <w:proofErr w:type="spellStart"/>
-      <w:r>
-        <w:rPr>
-          <w:rFonts w:ascii="Consolas" w:hAnsi="Consolas"/>
-          <w:color w:val="6A9955"/>
-          <w:szCs w:val="24"/>
-          <w:lang w:eastAsia="ru-RU"/>
-        </w:rPr>
-        <w:t>p_per</w:t>
-      </w:r>
-      <w:proofErr w:type="spellEnd"/>
-      <w:r>
-        <w:rPr>
-          <w:rFonts w:ascii="Consolas" w:hAnsi="Consolas"/>
-          <w:color w:val="6A9955"/>
-          <w:szCs w:val="24"/>
-          <w:lang w:eastAsia="ru-RU"/>
-        </w:rPr>
-        <w:t>)</w:t>
+        <w:t>(p_per)</w:t>
       </w:r>
     </w:p>
     <w:p>
@@ -3203,7 +3095,6 @@
           <w:lang w:eastAsia="ru-RU"/>
         </w:rPr>
       </w:pPr>
-      <w:proofErr w:type="spellStart"/>
       <w:r>
         <w:rPr>
           <w:rFonts w:ascii="Consolas" w:hAnsi="Consolas"/>
@@ -3213,7 +3104,6 @@
         </w:rPr>
         <w:t>p_per</w:t>
       </w:r>
-      <w:proofErr w:type="spellEnd"/>
       <w:r>
         <w:rPr>
           <w:rFonts w:ascii="Consolas" w:hAnsi="Consolas"/>
@@ -3241,7 +3131,6 @@
         </w:rPr>
         <w:t xml:space="preserve"> </w:t>
       </w:r>
-      <w:proofErr w:type="spellStart"/>
       <w:r>
         <w:rPr>
           <w:rFonts w:ascii="Consolas" w:hAnsi="Consolas"/>
@@ -3251,7 +3140,6 @@
         </w:rPr>
         <w:t>p_vh</w:t>
       </w:r>
-      <w:proofErr w:type="spellEnd"/>
       <w:r>
         <w:rPr>
           <w:rFonts w:ascii="Consolas" w:hAnsi="Consolas"/>
@@ -3279,7 +3167,6 @@
         </w:rPr>
         <w:t xml:space="preserve"> </w:t>
       </w:r>
-      <w:proofErr w:type="spellStart"/>
       <w:r>
         <w:rPr>
           <w:rFonts w:ascii="Consolas" w:hAnsi="Consolas"/>
@@ -3289,7 +3176,6 @@
         </w:rPr>
         <w:t>S_per</w:t>
       </w:r>
-      <w:proofErr w:type="spellEnd"/>
     </w:p>
     <w:p>
       <w:pPr>
@@ -3304,8 +3190,6 @@
           <w:lang w:val="ru-RU" w:eastAsia="ru-RU"/>
         </w:rPr>
       </w:pPr>
-      <w:proofErr w:type="spellStart"/>
-      <w:proofErr w:type="gramStart"/>
       <w:r>
         <w:rPr>
           <w:rFonts w:ascii="Consolas" w:hAnsi="Consolas"/>
@@ -3315,7 +3199,6 @@
         </w:rPr>
         <w:t>print</w:t>
       </w:r>
-      <w:proofErr w:type="spellEnd"/>
       <w:r>
         <w:rPr>
           <w:rFonts w:ascii="Consolas" w:hAnsi="Consolas"/>
@@ -3325,8 +3208,6 @@
         </w:rPr>
         <w:t>(</w:t>
       </w:r>
-      <w:proofErr w:type="spellStart"/>
-      <w:proofErr w:type="gramEnd"/>
       <w:r>
         <w:rPr>
           <w:rFonts w:ascii="Consolas" w:hAnsi="Consolas"/>
@@ -3343,37 +3224,7 @@
           <w:szCs w:val="24"/>
           <w:lang w:val="ru-RU" w:eastAsia="ru-RU"/>
         </w:rPr>
-        <w:t>"Уровень</w:t>
-      </w:r>
-      <w:proofErr w:type="spellEnd"/>
-      <w:r>
-        <w:rPr>
-          <w:rFonts w:ascii="Consolas" w:hAnsi="Consolas"/>
-          <w:color w:val="CE9178"/>
-          <w:szCs w:val="24"/>
-          <w:lang w:val="ru-RU" w:eastAsia="ru-RU"/>
-        </w:rPr>
-        <w:t xml:space="preserve"> передачи (</w:t>
-      </w:r>
-      <w:proofErr w:type="spellStart"/>
-      <w:r>
-        <w:rPr>
-          <w:rFonts w:ascii="Consolas" w:hAnsi="Consolas"/>
-          <w:color w:val="CE9178"/>
-          <w:szCs w:val="24"/>
-          <w:lang w:val="ru-RU" w:eastAsia="ru-RU"/>
-        </w:rPr>
-        <w:t>P_per</w:t>
-      </w:r>
-      <w:proofErr w:type="spellEnd"/>
-      <w:r>
-        <w:rPr>
-          <w:rFonts w:ascii="Consolas" w:hAnsi="Consolas"/>
-          <w:color w:val="CE9178"/>
-          <w:szCs w:val="24"/>
-          <w:lang w:val="ru-RU" w:eastAsia="ru-RU"/>
-        </w:rPr>
-        <w:t xml:space="preserve">): </w:t>
+        <w:t xml:space="preserve">"Уровень передачи (P_per): </w:t>
       </w:r>
       <w:r>
         <w:rPr>
@@ -3384,7 +3235,6 @@
         </w:rPr>
         <w:t>{</w:t>
       </w:r>
-      <w:proofErr w:type="spellStart"/>
       <w:r>
         <w:rPr>
           <w:rFonts w:ascii="Consolas" w:hAnsi="Consolas"/>
@@ -3394,7 +3244,6 @@
         </w:rPr>
         <w:t>p_per</w:t>
       </w:r>
-      <w:proofErr w:type="spellEnd"/>
       <w:r>
         <w:rPr>
           <w:rFonts w:ascii="Consolas" w:hAnsi="Consolas"/>
@@ -3495,7 +3344,6 @@
         </w:rPr>
         <w:t xml:space="preserve"> </w:t>
       </w:r>
-      <w:proofErr w:type="gramStart"/>
       <w:r>
         <w:rPr>
           <w:rFonts w:ascii="Consolas" w:hAnsi="Consolas"/>
@@ -3523,7 +3371,6 @@
         </w:rPr>
         <w:t>ceil</w:t>
       </w:r>
-      <w:proofErr w:type="gramEnd"/>
       <w:r>
         <w:rPr>
           <w:rFonts w:ascii="Consolas" w:hAnsi="Consolas"/>
@@ -3551,7 +3398,6 @@
         </w:rPr>
         <w:t>_</w:t>
       </w:r>
-      <w:proofErr w:type="spellStart"/>
       <w:r>
         <w:rPr>
           <w:rFonts w:ascii="Consolas" w:hAnsi="Consolas"/>
@@ -3561,7 +3407,6 @@
         </w:rPr>
         <w:t>vyh</w:t>
       </w:r>
-      <w:proofErr w:type="spellEnd"/>
       <w:r>
         <w:rPr>
           <w:rFonts w:ascii="Consolas" w:hAnsi="Consolas"/>
@@ -3607,7 +3452,6 @@
         </w:rPr>
         <w:t>_</w:t>
       </w:r>
-      <w:proofErr w:type="spellStart"/>
       <w:r>
         <w:rPr>
           <w:rFonts w:ascii="Consolas" w:hAnsi="Consolas"/>
@@ -3617,7 +3461,6 @@
         </w:rPr>
         <w:t>vh</w:t>
       </w:r>
-      <w:proofErr w:type="spellEnd"/>
       <w:r>
         <w:rPr>
           <w:rFonts w:ascii="Consolas" w:hAnsi="Consolas"/>
@@ -3869,27 +3712,7 @@
           <w:szCs w:val="24"/>
           <w:lang w:val="ru-RU" w:eastAsia="ru-RU"/>
         </w:rPr>
-        <w:t># 2. Минимальный уровень сигнала на входе i-го усилителя (</w:t>
-      </w:r>
-      <w:proofErr w:type="spellStart"/>
-      <w:r>
-        <w:rPr>
-          <w:rFonts w:ascii="Consolas" w:hAnsi="Consolas"/>
-          <w:color w:val="6A9955"/>
-          <w:szCs w:val="24"/>
-          <w:lang w:val="ru-RU" w:eastAsia="ru-RU"/>
-        </w:rPr>
-        <w:t>pпрi</w:t>
-      </w:r>
-      <w:proofErr w:type="spellEnd"/>
-      <w:r>
-        <w:rPr>
-          <w:rFonts w:ascii="Consolas" w:hAnsi="Consolas"/>
-          <w:color w:val="6A9955"/>
-          <w:szCs w:val="24"/>
-          <w:lang w:val="ru-RU" w:eastAsia="ru-RU"/>
-        </w:rPr>
-        <w:t>):</w:t>
+        <w:t># 2. Минимальный уровень сигнала на входе i-го усилителя (pпрi):</w:t>
       </w:r>
     </w:p>
     <w:p>
@@ -3905,8 +3728,6 @@
           <w:lang w:val="ru-RU" w:eastAsia="ru-RU"/>
         </w:rPr>
       </w:pPr>
-      <w:proofErr w:type="spellStart"/>
-      <w:proofErr w:type="gramStart"/>
       <w:r>
         <w:rPr>
           <w:rFonts w:ascii="Consolas" w:hAnsi="Consolas"/>
@@ -3916,7 +3737,6 @@
         </w:rPr>
         <w:t>print</w:t>
       </w:r>
-      <w:proofErr w:type="spellEnd"/>
       <w:r>
         <w:rPr>
           <w:rFonts w:ascii="Consolas" w:hAnsi="Consolas"/>
@@ -3926,8 +3746,6 @@
         </w:rPr>
         <w:t>(</w:t>
       </w:r>
-      <w:proofErr w:type="spellStart"/>
-      <w:proofErr w:type="gramEnd"/>
       <w:r>
         <w:rPr>
           <w:rFonts w:ascii="Consolas" w:hAnsi="Consolas"/>
@@ -3944,37 +3762,7 @@
           <w:szCs w:val="24"/>
           <w:lang w:val="ru-RU" w:eastAsia="ru-RU"/>
         </w:rPr>
-        <w:t>"Минимальный</w:t>
-      </w:r>
-      <w:proofErr w:type="spellEnd"/>
-      <w:r>
-        <w:rPr>
-          <w:rFonts w:ascii="Consolas" w:hAnsi="Consolas"/>
-          <w:color w:val="CE9178"/>
-          <w:szCs w:val="24"/>
-          <w:lang w:val="ru-RU" w:eastAsia="ru-RU"/>
-        </w:rPr>
-        <w:t xml:space="preserve"> уровень сигнала на входе i-го усилителя (</w:t>
-      </w:r>
-      <w:proofErr w:type="spellStart"/>
-      <w:r>
-        <w:rPr>
-          <w:rFonts w:ascii="Consolas" w:hAnsi="Consolas"/>
-          <w:color w:val="CE9178"/>
-          <w:szCs w:val="24"/>
-          <w:lang w:val="ru-RU" w:eastAsia="ru-RU"/>
-        </w:rPr>
-        <w:t>P_pr</w:t>
-      </w:r>
-      <w:proofErr w:type="spellEnd"/>
-      <w:r>
-        <w:rPr>
-          <w:rFonts w:ascii="Consolas" w:hAnsi="Consolas"/>
-          <w:color w:val="CE9178"/>
-          <w:szCs w:val="24"/>
-          <w:lang w:val="ru-RU" w:eastAsia="ru-RU"/>
-        </w:rPr>
-        <w:t xml:space="preserve">)): </w:t>
+        <w:t xml:space="preserve">"Минимальный уровень сигнала на входе i-го усилителя (P_pr)): </w:t>
       </w:r>
       <w:r>
         <w:rPr>
@@ -3985,7 +3773,6 @@
         </w:rPr>
         <w:t>{</w:t>
       </w:r>
-      <w:proofErr w:type="spellStart"/>
       <w:r>
         <w:rPr>
           <w:rFonts w:ascii="Consolas" w:hAnsi="Consolas"/>
@@ -3995,7 +3782,6 @@
         </w:rPr>
         <w:t>p_pom</w:t>
       </w:r>
-      <w:proofErr w:type="spellEnd"/>
       <w:r>
         <w:rPr>
           <w:rFonts w:ascii="Consolas" w:hAnsi="Consolas"/>
@@ -4103,27 +3889,7 @@
           <w:szCs w:val="24"/>
           <w:lang w:val="ru-RU" w:eastAsia="ru-RU"/>
         </w:rPr>
-        <w:t># 3. Затухание на участке длиной l (</w:t>
-      </w:r>
-      <w:proofErr w:type="spellStart"/>
-      <w:r>
-        <w:rPr>
-          <w:rFonts w:ascii="Consolas" w:hAnsi="Consolas"/>
-          <w:color w:val="6A9955"/>
-          <w:szCs w:val="24"/>
-          <w:lang w:val="ru-RU" w:eastAsia="ru-RU"/>
-        </w:rPr>
-        <w:t>Ai</w:t>
-      </w:r>
-      <w:proofErr w:type="spellEnd"/>
-      <w:r>
-        <w:rPr>
-          <w:rFonts w:ascii="Consolas" w:hAnsi="Consolas"/>
-          <w:color w:val="6A9955"/>
-          <w:szCs w:val="24"/>
-          <w:lang w:val="ru-RU" w:eastAsia="ru-RU"/>
-        </w:rPr>
-        <w:t>):</w:t>
+        <w:t># 3. Затухание на участке длиной l (Ai):</w:t>
       </w:r>
     </w:p>
     <w:p>
@@ -4139,7 +3905,6 @@
           <w:lang w:val="ru-RU" w:eastAsia="ru-RU"/>
         </w:rPr>
       </w:pPr>
-      <w:proofErr w:type="spellStart"/>
       <w:r>
         <w:rPr>
           <w:rFonts w:ascii="Consolas" w:hAnsi="Consolas"/>
@@ -4149,7 +3914,6 @@
         </w:rPr>
         <w:t>Ai</w:t>
       </w:r>
-      <w:proofErr w:type="spellEnd"/>
       <w:r>
         <w:rPr>
           <w:rFonts w:ascii="Consolas" w:hAnsi="Consolas"/>
@@ -4317,8 +4081,6 @@
           <w:lang w:val="ru-RU" w:eastAsia="ru-RU"/>
         </w:rPr>
       </w:pPr>
-      <w:proofErr w:type="spellStart"/>
-      <w:proofErr w:type="gramStart"/>
       <w:r>
         <w:rPr>
           <w:rFonts w:ascii="Consolas" w:hAnsi="Consolas"/>
@@ -4328,7 +4090,6 @@
         </w:rPr>
         <w:t>print</w:t>
       </w:r>
-      <w:proofErr w:type="spellEnd"/>
       <w:r>
         <w:rPr>
           <w:rFonts w:ascii="Consolas" w:hAnsi="Consolas"/>
@@ -4338,8 +4099,6 @@
         </w:rPr>
         <w:t>(</w:t>
       </w:r>
-      <w:proofErr w:type="spellStart"/>
-      <w:proofErr w:type="gramEnd"/>
       <w:r>
         <w:rPr>
           <w:rFonts w:ascii="Consolas" w:hAnsi="Consolas"/>
@@ -4356,17 +4115,7 @@
           <w:szCs w:val="24"/>
           <w:lang w:val="ru-RU" w:eastAsia="ru-RU"/>
         </w:rPr>
-        <w:t>"Затухание</w:t>
-      </w:r>
-      <w:proofErr w:type="spellEnd"/>
-      <w:r>
-        <w:rPr>
-          <w:rFonts w:ascii="Consolas" w:hAnsi="Consolas"/>
-          <w:color w:val="CE9178"/>
-          <w:szCs w:val="24"/>
-          <w:lang w:val="ru-RU" w:eastAsia="ru-RU"/>
-        </w:rPr>
-        <w:t xml:space="preserve"> на каждом участке (A): </w:t>
+        <w:t xml:space="preserve">"Затухание на каждом участке (A): </w:t>
       </w:r>
       <w:r>
         <w:rPr>
@@ -4448,27 +4197,7 @@
           <w:szCs w:val="24"/>
           <w:lang w:val="ru-RU" w:eastAsia="ru-RU"/>
         </w:rPr>
-        <w:t># 4. Длина i-го участка (</w:t>
-      </w:r>
-      <w:proofErr w:type="spellStart"/>
-      <w:r>
-        <w:rPr>
-          <w:rFonts w:ascii="Consolas" w:hAnsi="Consolas"/>
-          <w:color w:val="6A9955"/>
-          <w:szCs w:val="24"/>
-          <w:lang w:val="ru-RU" w:eastAsia="ru-RU"/>
-        </w:rPr>
-        <w:t>li</w:t>
-      </w:r>
-      <w:proofErr w:type="spellEnd"/>
-      <w:r>
-        <w:rPr>
-          <w:rFonts w:ascii="Consolas" w:hAnsi="Consolas"/>
-          <w:color w:val="6A9955"/>
-          <w:szCs w:val="24"/>
-          <w:lang w:val="ru-RU" w:eastAsia="ru-RU"/>
-        </w:rPr>
-        <w:t>):</w:t>
+        <w:t># 4. Длина i-го участка (li):</w:t>
       </w:r>
     </w:p>
     <w:p>
@@ -4484,7 +4213,6 @@
           <w:lang w:val="ru-RU" w:eastAsia="ru-RU"/>
         </w:rPr>
       </w:pPr>
-      <w:proofErr w:type="spellStart"/>
       <w:r>
         <w:rPr>
           <w:rFonts w:ascii="Consolas" w:hAnsi="Consolas"/>
@@ -4494,7 +4222,6 @@
         </w:rPr>
         <w:t>li</w:t>
       </w:r>
-      <w:proofErr w:type="spellEnd"/>
       <w:r>
         <w:rPr>
           <w:rFonts w:ascii="Consolas" w:hAnsi="Consolas"/>
@@ -4626,8 +4353,6 @@
           <w:lang w:val="ru-RU" w:eastAsia="ru-RU"/>
         </w:rPr>
       </w:pPr>
-      <w:proofErr w:type="spellStart"/>
-      <w:proofErr w:type="gramStart"/>
       <w:r>
         <w:rPr>
           <w:rFonts w:ascii="Consolas" w:hAnsi="Consolas"/>
@@ -4637,7 +4362,6 @@
         </w:rPr>
         <w:t>print</w:t>
       </w:r>
-      <w:proofErr w:type="spellEnd"/>
       <w:r>
         <w:rPr>
           <w:rFonts w:ascii="Consolas" w:hAnsi="Consolas"/>
@@ -4647,8 +4371,6 @@
         </w:rPr>
         <w:t>(</w:t>
       </w:r>
-      <w:proofErr w:type="spellStart"/>
-      <w:proofErr w:type="gramEnd"/>
       <w:r>
         <w:rPr>
           <w:rFonts w:ascii="Consolas" w:hAnsi="Consolas"/>
@@ -4665,17 +4387,7 @@
           <w:szCs w:val="24"/>
           <w:lang w:val="ru-RU" w:eastAsia="ru-RU"/>
         </w:rPr>
-        <w:t>"Длина</w:t>
-      </w:r>
-      <w:proofErr w:type="spellEnd"/>
-      <w:r>
-        <w:rPr>
-          <w:rFonts w:ascii="Consolas" w:hAnsi="Consolas"/>
-          <w:color w:val="CE9178"/>
-          <w:szCs w:val="24"/>
-          <w:lang w:val="ru-RU" w:eastAsia="ru-RU"/>
-        </w:rPr>
-        <w:t xml:space="preserve"> каждого участка (l): </w:t>
+        <w:t xml:space="preserve">"Длина каждого участка (l): </w:t>
       </w:r>
       <w:r>
         <w:rPr>
@@ -4757,27 +4469,7 @@
           <w:szCs w:val="24"/>
           <w:lang w:val="ru-RU" w:eastAsia="ru-RU"/>
         </w:rPr>
-        <w:t># 5. Уровень сигнала на входе приемника (</w:t>
-      </w:r>
-      <w:proofErr w:type="spellStart"/>
-      <w:r>
-        <w:rPr>
-          <w:rFonts w:ascii="Consolas" w:hAnsi="Consolas"/>
-          <w:color w:val="6A9955"/>
-          <w:szCs w:val="24"/>
-          <w:lang w:val="ru-RU" w:eastAsia="ru-RU"/>
-        </w:rPr>
-        <w:t>pпр</w:t>
-      </w:r>
-      <w:proofErr w:type="spellEnd"/>
-      <w:r>
-        <w:rPr>
-          <w:rFonts w:ascii="Consolas" w:hAnsi="Consolas"/>
-          <w:color w:val="6A9955"/>
-          <w:szCs w:val="24"/>
-          <w:lang w:val="ru-RU" w:eastAsia="ru-RU"/>
-        </w:rPr>
-        <w:t>):</w:t>
+        <w:t># 5. Уровень сигнала на входе приемника (pпр):</w:t>
       </w:r>
     </w:p>
     <w:p>
@@ -4793,8 +4485,6 @@
           <w:lang w:val="ru-RU" w:eastAsia="ru-RU"/>
         </w:rPr>
       </w:pPr>
-      <w:proofErr w:type="spellStart"/>
-      <w:proofErr w:type="gramStart"/>
       <w:r>
         <w:rPr>
           <w:rFonts w:ascii="Consolas" w:hAnsi="Consolas"/>
@@ -4804,7 +4494,6 @@
         </w:rPr>
         <w:t>print</w:t>
       </w:r>
-      <w:proofErr w:type="spellEnd"/>
       <w:r>
         <w:rPr>
           <w:rFonts w:ascii="Consolas" w:hAnsi="Consolas"/>
@@ -4814,8 +4503,6 @@
         </w:rPr>
         <w:t>(</w:t>
       </w:r>
-      <w:proofErr w:type="spellStart"/>
-      <w:proofErr w:type="gramEnd"/>
       <w:r>
         <w:rPr>
           <w:rFonts w:ascii="Consolas" w:hAnsi="Consolas"/>
@@ -4832,37 +4519,7 @@
           <w:szCs w:val="24"/>
           <w:lang w:val="ru-RU" w:eastAsia="ru-RU"/>
         </w:rPr>
-        <w:t>"Уровень</w:t>
-      </w:r>
-      <w:proofErr w:type="spellEnd"/>
-      <w:r>
-        <w:rPr>
-          <w:rFonts w:ascii="Consolas" w:hAnsi="Consolas"/>
-          <w:color w:val="CE9178"/>
-          <w:szCs w:val="24"/>
-          <w:lang w:val="ru-RU" w:eastAsia="ru-RU"/>
-        </w:rPr>
-        <w:t xml:space="preserve"> сигнала на входе приемника (</w:t>
-      </w:r>
-      <w:proofErr w:type="spellStart"/>
-      <w:r>
-        <w:rPr>
-          <w:rFonts w:ascii="Consolas" w:hAnsi="Consolas"/>
-          <w:color w:val="CE9178"/>
-          <w:szCs w:val="24"/>
-          <w:lang w:val="ru-RU" w:eastAsia="ru-RU"/>
-        </w:rPr>
-        <w:t>P_pr</w:t>
-      </w:r>
-      <w:proofErr w:type="spellEnd"/>
-      <w:r>
-        <w:rPr>
-          <w:rFonts w:ascii="Consolas" w:hAnsi="Consolas"/>
-          <w:color w:val="CE9178"/>
-          <w:szCs w:val="24"/>
-          <w:lang w:val="ru-RU" w:eastAsia="ru-RU"/>
-        </w:rPr>
-        <w:t xml:space="preserve">): </w:t>
+        <w:t xml:space="preserve">"Уровень сигнала на входе приемника (P_pr): </w:t>
       </w:r>
       <w:r>
         <w:rPr>
@@ -4873,7 +4530,6 @@
         </w:rPr>
         <w:t>{</w:t>
       </w:r>
-      <w:proofErr w:type="spellStart"/>
       <w:r>
         <w:rPr>
           <w:rFonts w:ascii="Consolas" w:hAnsi="Consolas"/>
@@ -4883,7 +4539,6 @@
         </w:rPr>
         <w:t>p_vyh</w:t>
       </w:r>
-      <w:proofErr w:type="spellEnd"/>
       <w:r>
         <w:rPr>
           <w:rFonts w:ascii="Consolas" w:hAnsi="Consolas"/>
@@ -4911,7 +4566,6 @@
         </w:rPr>
         <w:t xml:space="preserve"> </w:t>
       </w:r>
-      <w:proofErr w:type="spellStart"/>
       <w:r>
         <w:rPr>
           <w:rFonts w:ascii="Consolas" w:hAnsi="Consolas"/>
@@ -4921,7 +4575,6 @@
         </w:rPr>
         <w:t>S_pr</w:t>
       </w:r>
-      <w:proofErr w:type="spellEnd"/>
       <w:r>
         <w:rPr>
           <w:rFonts w:ascii="Consolas" w:hAnsi="Consolas"/>
@@ -5000,7 +4653,6 @@
           <w:lang w:val="ru-RU" w:eastAsia="ru-RU"/>
         </w:rPr>
       </w:pPr>
-      <w:proofErr w:type="spellStart"/>
       <w:r>
         <w:rPr>
           <w:rFonts w:ascii="Consolas" w:hAnsi="Consolas"/>
@@ -5010,7 +4662,6 @@
         </w:rPr>
         <w:t>L_last</w:t>
       </w:r>
-      <w:proofErr w:type="spellEnd"/>
       <w:r>
         <w:rPr>
           <w:rFonts w:ascii="Consolas" w:hAnsi="Consolas"/>
@@ -5092,7 +4743,6 @@
         </w:rPr>
         <w:t>*</w:t>
       </w:r>
-      <w:proofErr w:type="spellStart"/>
       <w:r>
         <w:rPr>
           <w:rFonts w:ascii="Consolas" w:hAnsi="Consolas"/>
@@ -5102,7 +4752,6 @@
         </w:rPr>
         <w:t>li</w:t>
       </w:r>
-      <w:proofErr w:type="spellEnd"/>
       <w:r>
         <w:rPr>
           <w:rFonts w:ascii="Consolas" w:hAnsi="Consolas"/>
@@ -5126,8 +4775,6 @@
           <w:lang w:val="ru-RU" w:eastAsia="ru-RU"/>
         </w:rPr>
       </w:pPr>
-      <w:proofErr w:type="spellStart"/>
-      <w:proofErr w:type="gramStart"/>
       <w:r>
         <w:rPr>
           <w:rFonts w:ascii="Consolas" w:hAnsi="Consolas"/>
@@ -5137,7 +4784,6 @@
         </w:rPr>
         <w:t>print</w:t>
       </w:r>
-      <w:proofErr w:type="spellEnd"/>
       <w:r>
         <w:rPr>
           <w:rFonts w:ascii="Consolas" w:hAnsi="Consolas"/>
@@ -5147,8 +4793,6 @@
         </w:rPr>
         <w:t>(</w:t>
       </w:r>
-      <w:proofErr w:type="spellStart"/>
-      <w:proofErr w:type="gramEnd"/>
       <w:r>
         <w:rPr>
           <w:rFonts w:ascii="Consolas" w:hAnsi="Consolas"/>
@@ -5165,17 +4809,7 @@
           <w:szCs w:val="24"/>
           <w:lang w:val="ru-RU" w:eastAsia="ru-RU"/>
         </w:rPr>
-        <w:t>"Длина</w:t>
-      </w:r>
-      <w:proofErr w:type="spellEnd"/>
-      <w:r>
-        <w:rPr>
-          <w:rFonts w:ascii="Consolas" w:hAnsi="Consolas"/>
-          <w:color w:val="CE9178"/>
-          <w:szCs w:val="24"/>
-          <w:lang w:val="ru-RU" w:eastAsia="ru-RU"/>
-        </w:rPr>
-        <w:t xml:space="preserve"> оконечного участка канала передачи данных: </w:t>
+        <w:t xml:space="preserve">"Длина оконечного участка канала передачи данных: </w:t>
       </w:r>
       <w:r>
         <w:rPr>
@@ -5250,8 +4884,6 @@
           <w:lang w:val="ru-RU" w:eastAsia="ru-RU"/>
         </w:rPr>
       </w:pPr>
-      <w:proofErr w:type="spellStart"/>
-      <w:proofErr w:type="gramStart"/>
       <w:r>
         <w:rPr>
           <w:rFonts w:ascii="Consolas" w:hAnsi="Consolas"/>
@@ -5261,7 +4893,6 @@
         </w:rPr>
         <w:t>print</w:t>
       </w:r>
-      <w:proofErr w:type="spellEnd"/>
       <w:r>
         <w:rPr>
           <w:rFonts w:ascii="Consolas" w:hAnsi="Consolas"/>
@@ -5271,8 +4902,6 @@
         </w:rPr>
         <w:t>(</w:t>
       </w:r>
-      <w:proofErr w:type="spellStart"/>
-      <w:proofErr w:type="gramEnd"/>
       <w:r>
         <w:rPr>
           <w:rFonts w:ascii="Consolas" w:hAnsi="Consolas"/>
@@ -5289,17 +4918,7 @@
           <w:szCs w:val="24"/>
           <w:lang w:val="ru-RU" w:eastAsia="ru-RU"/>
         </w:rPr>
-        <w:t>"Количество</w:t>
-      </w:r>
-      <w:proofErr w:type="spellEnd"/>
-      <w:r>
-        <w:rPr>
-          <w:rFonts w:ascii="Consolas" w:hAnsi="Consolas"/>
-          <w:color w:val="CE9178"/>
-          <w:szCs w:val="24"/>
-          <w:lang w:val="ru-RU" w:eastAsia="ru-RU"/>
-        </w:rPr>
-        <w:t xml:space="preserve"> промежуточных усилителей (N): </w:t>
+        <w:t xml:space="preserve">"Количество промежуточных усилителей (N): </w:t>
       </w:r>
       <w:r>
         <w:rPr>

</xml_diff>